<commit_message>
Optimierung Section Schriften und Menu
</commit_message>
<xml_diff>
--- a/Theme Chaos Sections Dokumentation.docx
+++ b/Theme Chaos Sections Dokumentation.docx
@@ -313,68 +313,75 @@
         </w:rPr>
       </w:pPr>
       <w:r>
+        <w:rPr>
+          <w:rFonts w:ascii="Calibri" w:hAnsi="Calibri"/>
+          <w:b w:val="false"/>
+          <w:bCs w:val="false"/>
+          <w:color w:val="000000"/>
+          <w:sz w:val="28"/>
+          <w:szCs w:val="28"/>
+        </w:rPr>
+      </w:r>
+    </w:p>
+    <w:p>
+      <w:pPr>
+        <w:pStyle w:val="Normal"/>
+        <w:spacing w:lineRule="auto" w:line="276" w:before="0" w:after="0"/>
+        <w:jc w:val="left"/>
+        <w:rPr>
+          <w:rFonts w:ascii="Calibri" w:hAnsi="Calibri"/>
+          <w:b w:val="false"/>
+          <w:b w:val="false"/>
+          <w:bCs w:val="false"/>
+          <w:color w:val="BA131A"/>
+          <w:sz w:val="28"/>
+          <w:szCs w:val="28"/>
+        </w:rPr>
+      </w:pPr>
+      <w:r>
+        <w:rPr>
+          <w:rFonts w:ascii="Calibri" w:hAnsi="Calibri"/>
+          <w:b w:val="false"/>
+          <w:bCs w:val="false"/>
+          <w:color w:val="BA131A"/>
+          <w:sz w:val="28"/>
+          <w:szCs w:val="28"/>
+        </w:rPr>
+      </w:r>
+    </w:p>
+    <w:p>
+      <w:pPr>
+        <w:pStyle w:val="Normal"/>
+        <w:spacing w:lineRule="auto" w:line="276" w:before="0" w:after="0"/>
+        <w:jc w:val="left"/>
+        <w:rPr>
+          <w:rFonts w:ascii="Calibri" w:hAnsi="Calibri"/>
+          <w:b/>
+          <w:b/>
+          <w:bCs/>
+          <w:color w:val="000000"/>
+          <w:sz w:val="28"/>
+          <w:szCs w:val="28"/>
+        </w:rPr>
+      </w:pPr>
+      <w:r>
+        <w:rPr>
+          <w:rFonts w:ascii="Calibri" w:hAnsi="Calibri"/>
+          <w:b/>
+          <w:bCs/>
+          <w:color w:val="000000"/>
+          <w:sz w:val="28"/>
+          <w:szCs w:val="28"/>
+        </w:rPr>
+        <w:t>Chaos Header</w:t>
+      </w:r>
+    </w:p>
+    <w:p>
+      <w:pPr>
+        <w:pStyle w:val="Normal"/>
+        <w:spacing w:lineRule="auto" w:line="276" w:before="0" w:after="0"/>
+        <w:jc w:val="left"/>
         <w:rPr/>
-      </w:r>
-    </w:p>
-    <w:p>
-      <w:pPr>
-        <w:pStyle w:val="Normal"/>
-        <w:spacing w:lineRule="auto" w:line="276" w:before="0" w:after="0"/>
-        <w:jc w:val="left"/>
-        <w:rPr>
-          <w:rFonts w:ascii="Calibri" w:hAnsi="Calibri"/>
-          <w:b w:val="false"/>
-          <w:b w:val="false"/>
-          <w:bCs w:val="false"/>
-          <w:color w:val="BA131A"/>
-          <w:sz w:val="28"/>
-          <w:szCs w:val="28"/>
-        </w:rPr>
-      </w:pPr>
-      <w:r>
-        <w:rPr>
-          <w:rFonts w:ascii="Calibri" w:hAnsi="Calibri"/>
-          <w:b w:val="false"/>
-          <w:bCs w:val="false"/>
-          <w:color w:val="BA131A"/>
-          <w:sz w:val="28"/>
-          <w:szCs w:val="28"/>
-        </w:rPr>
-      </w:r>
-    </w:p>
-    <w:p>
-      <w:pPr>
-        <w:pStyle w:val="Normal"/>
-        <w:spacing w:lineRule="auto" w:line="276" w:before="0" w:after="0"/>
-        <w:jc w:val="left"/>
-        <w:rPr>
-          <w:rFonts w:ascii="Calibri" w:hAnsi="Calibri"/>
-          <w:b/>
-          <w:b/>
-          <w:bCs/>
-          <w:color w:val="000000"/>
-          <w:sz w:val="28"/>
-          <w:szCs w:val="28"/>
-        </w:rPr>
-      </w:pPr>
-      <w:r>
-        <w:rPr>
-          <w:rFonts w:ascii="Calibri" w:hAnsi="Calibri"/>
-          <w:b/>
-          <w:bCs/>
-          <w:color w:val="000000"/>
-          <w:sz w:val="28"/>
-          <w:szCs w:val="28"/>
-        </w:rPr>
-        <w:t>Chaos Header</w:t>
-      </w:r>
-    </w:p>
-    <w:p>
-      <w:pPr>
-        <w:pStyle w:val="Normal"/>
-        <w:spacing w:lineRule="auto" w:line="276" w:before="0" w:after="0"/>
-        <w:jc w:val="left"/>
-        <w:rPr/>
       </w:pPr>
       <w:r>
         <w:rPr>
@@ -486,70 +493,6 @@
         <w:jc w:val="left"/>
         <w:rPr>
           <w:rFonts w:ascii="Calibri" w:hAnsi="Calibri"/>
-          <w:color w:val="000000"/>
-          <w:sz w:val="28"/>
-          <w:szCs w:val="28"/>
-        </w:rPr>
-      </w:pPr>
-      <w:r>
-        <w:rPr>
-          <w:rFonts w:ascii="Calibri" w:hAnsi="Calibri"/>
-          <w:color w:val="000000"/>
-          <w:sz w:val="28"/>
-          <w:szCs w:val="28"/>
-        </w:rPr>
-      </w:r>
-    </w:p>
-    <w:p>
-      <w:pPr>
-        <w:pStyle w:val="Normal"/>
-        <w:spacing w:lineRule="auto" w:line="276" w:before="0" w:after="0"/>
-        <w:jc w:val="left"/>
-        <w:rPr>
-          <w:b w:val="false"/>
-          <w:b w:val="false"/>
-          <w:bCs w:val="false"/>
-          <w:color w:val="CE181E"/>
-        </w:rPr>
-      </w:pPr>
-      <w:r>
-        <w:rPr>
-          <w:rFonts w:ascii="Calibri" w:hAnsi="Calibri"/>
-          <w:b w:val="false"/>
-          <w:bCs w:val="false"/>
-          <w:color w:val="CE181E"/>
-          <w:sz w:val="28"/>
-          <w:szCs w:val="28"/>
-        </w:rPr>
-        <w:t>Bug: Checkbox „Social Media Icons anzeigen“ fehlt.</w:t>
-      </w:r>
-    </w:p>
-    <w:p>
-      <w:pPr>
-        <w:pStyle w:val="Normal"/>
-        <w:spacing w:lineRule="auto" w:line="276" w:before="0" w:after="0"/>
-        <w:jc w:val="left"/>
-        <w:rPr>
-          <w:rFonts w:ascii="Calibri" w:hAnsi="Calibri"/>
-          <w:sz w:val="28"/>
-          <w:szCs w:val="28"/>
-        </w:rPr>
-      </w:pPr>
-      <w:r>
-        <w:rPr>
-          <w:rFonts w:ascii="Calibri" w:hAnsi="Calibri"/>
-          <w:sz w:val="28"/>
-          <w:szCs w:val="28"/>
-        </w:rPr>
-      </w:r>
-    </w:p>
-    <w:p>
-      <w:pPr>
-        <w:pStyle w:val="Normal"/>
-        <w:spacing w:lineRule="auto" w:line="276" w:before="0" w:after="0"/>
-        <w:jc w:val="left"/>
-        <w:rPr>
-          <w:rFonts w:ascii="Calibri" w:hAnsi="Calibri"/>
           <w:sz w:val="28"/>
           <w:szCs w:val="28"/>
         </w:rPr>
@@ -616,46 +559,6 @@
         <w:jc w:val="left"/>
         <w:rPr>
           <w:rFonts w:ascii="Calibri" w:hAnsi="Calibri"/>
-          <w:color w:val="000000"/>
-          <w:sz w:val="28"/>
-          <w:szCs w:val="28"/>
-        </w:rPr>
-      </w:pPr>
-      <w:r>
-        <w:rPr>
-          <w:rFonts w:ascii="Calibri" w:hAnsi="Calibri"/>
-          <w:color w:val="000000"/>
-          <w:sz w:val="28"/>
-          <w:szCs w:val="28"/>
-        </w:rPr>
-      </w:r>
-    </w:p>
-    <w:p>
-      <w:pPr>
-        <w:pStyle w:val="Normal"/>
-        <w:spacing w:lineRule="auto" w:line="276" w:before="0" w:after="0"/>
-        <w:jc w:val="left"/>
-        <w:rPr/>
-      </w:pPr>
-      <w:r>
-        <w:rPr>
-          <w:rFonts w:ascii="Calibri" w:hAnsi="Calibri"/>
-          <w:b w:val="false"/>
-          <w:bCs w:val="false"/>
-          <w:color w:val="CE181E"/>
-          <w:sz w:val="28"/>
-          <w:szCs w:val="28"/>
-        </w:rPr>
-        <w:t>Easteregg: Burgermenüicon auswählbar machen</w:t>
-      </w:r>
-    </w:p>
-    <w:p>
-      <w:pPr>
-        <w:pStyle w:val="Normal"/>
-        <w:spacing w:lineRule="auto" w:line="276" w:before="0" w:after="0"/>
-        <w:jc w:val="left"/>
-        <w:rPr>
-          <w:rFonts w:ascii="Calibri" w:hAnsi="Calibri"/>
           <w:b w:val="false"/>
           <w:b w:val="false"/>
           <w:bCs w:val="false"/>
@@ -910,6 +813,9 @@
       <w:r>
         <w:rPr>
           <w:rFonts w:ascii="Calibri" w:hAnsi="Calibri"/>
+          <w:b w:val="false"/>
+          <w:bCs w:val="false"/>
+          <w:color w:val="CE181E"/>
           <w:sz w:val="28"/>
           <w:szCs w:val="28"/>
         </w:rPr>

</xml_diff>